<commit_message>
tökéletesített doksi generálás és friss DB dump
</commit_message>
<xml_diff>
--- a/templates/SZE_arajanlat_sablon.docx
+++ b/templates/SZE_arajanlat_sablon.docx
@@ -1,6 +1,6 @@
 
 <file path=word/document.xml><?xml version="1.0" encoding="utf-8"?>
-<w:document xmlns:wpc="http://schemas.microsoft.com/office/word/2010/wordprocessingCanvas" xmlns:cx="http://schemas.microsoft.com/office/drawing/2014/chartex" xmlns:cx1="http://schemas.microsoft.com/office/drawing/2015/9/8/chartex" xmlns:mc="http://schemas.openxmlformats.org/markup-compatibility/2006" xmlns:o="urn:schemas-microsoft-com:office:office" xmlns:r="http://schemas.openxmlformats.org/officeDocument/2006/relationships" xmlns:m="http://schemas.openxmlformats.org/officeDocument/2006/math" xmlns:v="urn:schemas-microsoft-com:vml" xmlns:wp14="http://schemas.microsoft.com/office/word/2010/wordprocessingDrawing" xmlns:wp="http://schemas.openxmlformats.org/drawingml/2006/wordprocessingDrawing" xmlns:w10="urn:schemas-microsoft-com:office:word" xmlns:w="http://schemas.openxmlformats.org/wordprocessingml/2006/main" xmlns:w14="http://schemas.microsoft.com/office/word/2010/wordml" xmlns:w15="http://schemas.microsoft.com/office/word/2012/wordml" xmlns:w16se="http://schemas.microsoft.com/office/word/2015/wordml/symex" xmlns:wpg="http://schemas.microsoft.com/office/word/2010/wordprocessingGroup" xmlns:wpi="http://schemas.microsoft.com/office/word/2010/wordprocessingInk" xmlns:wne="http://schemas.microsoft.com/office/word/2006/wordml" xmlns:wps="http://schemas.microsoft.com/office/word/2010/wordprocessingShape" mc:Ignorable="w14 w15 w16se wp14">
+<w:document xmlns:wpc="http://schemas.microsoft.com/office/word/2010/wordprocessingCanvas" xmlns:cx="http://schemas.microsoft.com/office/drawing/2014/chartex" xmlns:cx1="http://schemas.microsoft.com/office/drawing/2015/9/8/chartex" xmlns:cx2="http://schemas.microsoft.com/office/drawing/2015/10/21/chartex" xmlns:cx3="http://schemas.microsoft.com/office/drawing/2016/5/9/chartex" xmlns:cx4="http://schemas.microsoft.com/office/drawing/2016/5/10/chartex" xmlns:cx5="http://schemas.microsoft.com/office/drawing/2016/5/11/chartex" xmlns:cx6="http://schemas.microsoft.com/office/drawing/2016/5/12/chartex" xmlns:cx7="http://schemas.microsoft.com/office/drawing/2016/5/13/chartex" xmlns:cx8="http://schemas.microsoft.com/office/drawing/2016/5/14/chartex" xmlns:mc="http://schemas.openxmlformats.org/markup-compatibility/2006" xmlns:aink="http://schemas.microsoft.com/office/drawing/2016/ink" xmlns:am3d="http://schemas.microsoft.com/office/drawing/2017/model3d" xmlns:o="urn:schemas-microsoft-com:office:office" xmlns:oel="http://schemas.microsoft.com/office/2019/extlst" xmlns:r="http://schemas.openxmlformats.org/officeDocument/2006/relationships" xmlns:m="http://schemas.openxmlformats.org/officeDocument/2006/math" xmlns:v="urn:schemas-microsoft-com:vml" xmlns:wp14="http://schemas.microsoft.com/office/word/2010/wordprocessingDrawing" xmlns:wp="http://schemas.openxmlformats.org/drawingml/2006/wordprocessingDrawing" xmlns:w10="urn:schemas-microsoft-com:office:word" xmlns:w="http://schemas.openxmlformats.org/wordprocessingml/2006/main" xmlns:w14="http://schemas.microsoft.com/office/word/2010/wordml" xmlns:w15="http://schemas.microsoft.com/office/word/2012/wordml" xmlns:w16cex="http://schemas.microsoft.com/office/word/2018/wordml/cex" xmlns:w16cid="http://schemas.microsoft.com/office/word/2016/wordml/cid" xmlns:w16="http://schemas.microsoft.com/office/word/2018/wordml" xmlns:w16du="http://schemas.microsoft.com/office/word/2023/wordml/word16du" xmlns:w16sdtdh="http://schemas.microsoft.com/office/word/2020/wordml/sdtdatahash" xmlns:w16sdtfl="http://schemas.microsoft.com/office/word/2024/wordml/sdtformatlock" xmlns:w16se="http://schemas.microsoft.com/office/word/2015/wordml/symex" xmlns:wpg="http://schemas.microsoft.com/office/word/2010/wordprocessingGroup" xmlns:wpi="http://schemas.microsoft.com/office/word/2010/wordprocessingInk" xmlns:wne="http://schemas.microsoft.com/office/word/2006/wordml" xmlns:wps="http://schemas.microsoft.com/office/word/2010/wordprocessingShape" mc:Ignorable="w14 w15 w16se w16cid w16 w16cex w16sdtdh w16sdtfl w16du wp14">
   <w:body>
     <w:p>
       <w:pPr>
@@ -100,7 +100,31 @@
           <w:szCs w:val="24"/>
           <w:highlight w:val="white"/>
         </w:rPr>
-        <w:t>{felelos}</w:t>
+        <w:t>{</w:t>
+      </w:r>
+      <w:proofErr w:type="spellStart"/>
+      <w:r>
+        <w:rPr>
+          <w:rFonts w:ascii="Garamond" w:eastAsia="Garamond" w:hAnsi="Garamond" w:cs="Garamond"/>
+          <w:b/>
+          <w:color w:val="000000"/>
+          <w:sz w:val="24"/>
+          <w:szCs w:val="24"/>
+          <w:highlight w:val="white"/>
+        </w:rPr>
+        <w:t>felelos</w:t>
+      </w:r>
+      <w:proofErr w:type="spellEnd"/>
+      <w:r>
+        <w:rPr>
+          <w:rFonts w:ascii="Garamond" w:eastAsia="Garamond" w:hAnsi="Garamond" w:cs="Garamond"/>
+          <w:b/>
+          <w:color w:val="000000"/>
+          <w:sz w:val="24"/>
+          <w:szCs w:val="24"/>
+          <w:highlight w:val="white"/>
+        </w:rPr>
+        <w:t>}</w:t>
       </w:r>
       <w:r>
         <w:rPr>
@@ -155,7 +179,29 @@
           <w:sz w:val="24"/>
           <w:szCs w:val="24"/>
         </w:rPr>
-        <w:t>{nev}</w:t>
+        <w:t>{</w:t>
+      </w:r>
+      <w:proofErr w:type="spellStart"/>
+      <w:r>
+        <w:rPr>
+          <w:rFonts w:ascii="Garamond" w:eastAsia="Garamond" w:hAnsi="Garamond" w:cs="Garamond"/>
+          <w:b/>
+          <w:color w:val="000000"/>
+          <w:sz w:val="24"/>
+          <w:szCs w:val="24"/>
+        </w:rPr>
+        <w:t>nev</w:t>
+      </w:r>
+      <w:proofErr w:type="spellEnd"/>
+      <w:r>
+        <w:rPr>
+          <w:rFonts w:ascii="Garamond" w:eastAsia="Garamond" w:hAnsi="Garamond" w:cs="Garamond"/>
+          <w:b/>
+          <w:color w:val="000000"/>
+          <w:sz w:val="24"/>
+          <w:szCs w:val="24"/>
+        </w:rPr>
+        <w:t>}</w:t>
       </w:r>
       <w:r>
         <w:rPr>
@@ -235,8 +281,9 @@
           <w:sz w:val="24"/>
           <w:szCs w:val="24"/>
         </w:rPr>
-        <w:t>{kezdo_datum_fmt}-{veg_datum_fmt}</w:t>
-      </w:r>
+        <w:t>{</w:t>
+      </w:r>
+      <w:proofErr w:type="spellStart"/>
       <w:r>
         <w:rPr>
           <w:rFonts w:ascii="Garamond" w:eastAsia="Garamond" w:hAnsi="Garamond" w:cs="Garamond"/>
@@ -245,6 +292,49 @@
           <w:sz w:val="24"/>
           <w:szCs w:val="24"/>
         </w:rPr>
+        <w:t>kezdo_datum_fmt</w:t>
+      </w:r>
+      <w:proofErr w:type="spellEnd"/>
+      <w:r>
+        <w:rPr>
+          <w:rFonts w:ascii="Garamond" w:eastAsia="Garamond" w:hAnsi="Garamond" w:cs="Garamond"/>
+          <w:b/>
+          <w:color w:val="000000"/>
+          <w:sz w:val="24"/>
+          <w:szCs w:val="24"/>
+        </w:rPr>
+        <w:t>}-{</w:t>
+      </w:r>
+      <w:proofErr w:type="spellStart"/>
+      <w:r>
+        <w:rPr>
+          <w:rFonts w:ascii="Garamond" w:eastAsia="Garamond" w:hAnsi="Garamond" w:cs="Garamond"/>
+          <w:b/>
+          <w:color w:val="000000"/>
+          <w:sz w:val="24"/>
+          <w:szCs w:val="24"/>
+        </w:rPr>
+        <w:t>veg_datum_fmt</w:t>
+      </w:r>
+      <w:proofErr w:type="spellEnd"/>
+      <w:r>
+        <w:rPr>
+          <w:rFonts w:ascii="Garamond" w:eastAsia="Garamond" w:hAnsi="Garamond" w:cs="Garamond"/>
+          <w:b/>
+          <w:color w:val="000000"/>
+          <w:sz w:val="24"/>
+          <w:szCs w:val="24"/>
+        </w:rPr>
+        <w:t>}</w:t>
+      </w:r>
+      <w:r>
+        <w:rPr>
+          <w:rFonts w:ascii="Garamond" w:eastAsia="Garamond" w:hAnsi="Garamond" w:cs="Garamond"/>
+          <w:b/>
+          <w:color w:val="000000"/>
+          <w:sz w:val="24"/>
+          <w:szCs w:val="24"/>
+        </w:rPr>
         <w:t>.</w:t>
       </w:r>
       <w:r>
@@ -294,10 +384,20 @@
           <w:sz w:val="24"/>
           <w:szCs w:val="24"/>
         </w:rPr>
-        <w:t>{helyszin</w:t>
-      </w:r>
-      <w:bookmarkStart w:id="0" w:name="_GoBack"/>
-      <w:bookmarkEnd w:id="0"/>
+        <w:t>{</w:t>
+      </w:r>
+      <w:proofErr w:type="spellStart"/>
+      <w:r>
+        <w:rPr>
+          <w:rFonts w:ascii="Garamond" w:eastAsia="Garamond" w:hAnsi="Garamond" w:cs="Garamond"/>
+          <w:b/>
+          <w:color w:val="000000"/>
+          <w:sz w:val="24"/>
+          <w:szCs w:val="24"/>
+        </w:rPr>
+        <w:t>helyszin</w:t>
+      </w:r>
+      <w:proofErr w:type="spellEnd"/>
       <w:r>
         <w:rPr>
           <w:rFonts w:ascii="Garamond" w:eastAsia="Garamond" w:hAnsi="Garamond" w:cs="Garamond"/>
@@ -638,7 +738,27 @@
                 <w:sz w:val="28"/>
                 <w:szCs w:val="28"/>
               </w:rPr>
-              <w:t>{qty_label}</w:t>
+              <w:t>{</w:t>
+            </w:r>
+            <w:proofErr w:type="spellStart"/>
+            <w:r>
+              <w:rPr>
+                <w:rFonts w:ascii="Garamond" w:eastAsia="Garamond" w:hAnsi="Garamond" w:cs="Garamond"/>
+                <w:color w:val="000000"/>
+                <w:sz w:val="28"/>
+                <w:szCs w:val="28"/>
+              </w:rPr>
+              <w:t>qty_label</w:t>
+            </w:r>
+            <w:proofErr w:type="spellEnd"/>
+            <w:r>
+              <w:rPr>
+                <w:rFonts w:ascii="Garamond" w:eastAsia="Garamond" w:hAnsi="Garamond" w:cs="Garamond"/>
+                <w:color w:val="000000"/>
+                <w:sz w:val="28"/>
+                <w:szCs w:val="28"/>
+              </w:rPr>
+              <w:t>}</w:t>
             </w:r>
           </w:p>
         </w:tc>
@@ -672,7 +792,27 @@
                 <w:sz w:val="28"/>
                 <w:szCs w:val="28"/>
               </w:rPr>
-              <w:t>{unit_price_fmt}</w:t>
+              <w:t>{</w:t>
+            </w:r>
+            <w:proofErr w:type="spellStart"/>
+            <w:r>
+              <w:rPr>
+                <w:rFonts w:ascii="Garamond" w:eastAsia="Garamond" w:hAnsi="Garamond" w:cs="Garamond"/>
+                <w:color w:val="000000"/>
+                <w:sz w:val="28"/>
+                <w:szCs w:val="28"/>
+              </w:rPr>
+              <w:t>sum_total_fmt</w:t>
+            </w:r>
+            <w:proofErr w:type="spellEnd"/>
+            <w:r>
+              <w:rPr>
+                <w:rFonts w:ascii="Garamond" w:eastAsia="Garamond" w:hAnsi="Garamond" w:cs="Garamond"/>
+                <w:color w:val="000000"/>
+                <w:sz w:val="28"/>
+                <w:szCs w:val="28"/>
+              </w:rPr>
+              <w:t>}</w:t>
             </w:r>
           </w:p>
         </w:tc>
@@ -706,7 +846,27 @@
                 <w:sz w:val="28"/>
                 <w:szCs w:val="28"/>
               </w:rPr>
-              <w:t>0%</w:t>
+              <w:t>{</w:t>
+            </w:r>
+            <w:proofErr w:type="spellStart"/>
+            <w:r>
+              <w:rPr>
+                <w:rFonts w:ascii="Garamond" w:eastAsia="Garamond" w:hAnsi="Garamond" w:cs="Garamond"/>
+                <w:color w:val="000000"/>
+                <w:sz w:val="28"/>
+                <w:szCs w:val="28"/>
+              </w:rPr>
+              <w:t>afa</w:t>
+            </w:r>
+            <w:proofErr w:type="spellEnd"/>
+            <w:r>
+              <w:rPr>
+                <w:rFonts w:ascii="Garamond" w:eastAsia="Garamond" w:hAnsi="Garamond" w:cs="Garamond"/>
+                <w:color w:val="000000"/>
+                <w:sz w:val="28"/>
+                <w:szCs w:val="28"/>
+              </w:rPr>
+              <w:t>}</w:t>
             </w:r>
           </w:p>
         </w:tc>
@@ -740,7 +900,56 @@
                 <w:sz w:val="28"/>
                 <w:szCs w:val="28"/>
               </w:rPr>
-              <w:t>{line_total_fmt}{/items}</w:t>
+              <w:t>{</w:t>
+            </w:r>
+            <w:proofErr w:type="spellStart"/>
+            <w:r>
+              <w:rPr>
+                <w:rFonts w:ascii="Garamond" w:eastAsia="Garamond" w:hAnsi="Garamond" w:cs="Garamond"/>
+                <w:color w:val="000000"/>
+                <w:sz w:val="28"/>
+                <w:szCs w:val="28"/>
+              </w:rPr>
+              <w:t>sum_gross_fmt</w:t>
+            </w:r>
+            <w:proofErr w:type="spellEnd"/>
+            <w:r>
+              <w:rPr>
+                <w:rFonts w:ascii="Garamond" w:eastAsia="Garamond" w:hAnsi="Garamond" w:cs="Garamond"/>
+                <w:color w:val="000000"/>
+                <w:sz w:val="28"/>
+                <w:szCs w:val="28"/>
+              </w:rPr>
+              <w:t>}</w:t>
+            </w:r>
+            <w:r>
+              <w:rPr>
+                <w:rFonts w:ascii="Garamond" w:eastAsia="Garamond" w:hAnsi="Garamond" w:cs="Garamond"/>
+                <w:color w:val="000000"/>
+                <w:sz w:val="28"/>
+                <w:szCs w:val="28"/>
+              </w:rPr>
+              <w:t>{/</w:t>
+            </w:r>
+            <w:proofErr w:type="spellStart"/>
+            <w:r>
+              <w:rPr>
+                <w:rFonts w:ascii="Garamond" w:eastAsia="Garamond" w:hAnsi="Garamond" w:cs="Garamond"/>
+                <w:color w:val="000000"/>
+                <w:sz w:val="28"/>
+                <w:szCs w:val="28"/>
+              </w:rPr>
+              <w:t>items</w:t>
+            </w:r>
+            <w:proofErr w:type="spellEnd"/>
+            <w:r>
+              <w:rPr>
+                <w:rFonts w:ascii="Garamond" w:eastAsia="Garamond" w:hAnsi="Garamond" w:cs="Garamond"/>
+                <w:color w:val="000000"/>
+                <w:sz w:val="28"/>
+                <w:szCs w:val="28"/>
+              </w:rPr>
+              <w:t>}</w:t>
             </w:r>
           </w:p>
         </w:tc>
@@ -868,7 +1077,27 @@
           <w:sz w:val="24"/>
           <w:szCs w:val="24"/>
         </w:rPr>
-        <w:t xml:space="preserve">  kiszámlázásra. Nyitvatartás hétköznap 6-22 óráig, szombaton és vasárnap: ZÁRVA.</w:t>
+        <w:t xml:space="preserve">  kiszámlázásra. </w:t>
+      </w:r>
+      <w:proofErr w:type="spellStart"/>
+      <w:r>
+        <w:rPr>
+          <w:rFonts w:ascii="Garamond" w:eastAsia="Garamond" w:hAnsi="Garamond" w:cs="Garamond"/>
+          <w:color w:val="000000"/>
+          <w:sz w:val="24"/>
+          <w:szCs w:val="24"/>
+        </w:rPr>
+        <w:t>Nyitvatartás</w:t>
+      </w:r>
+      <w:proofErr w:type="spellEnd"/>
+      <w:r>
+        <w:rPr>
+          <w:rFonts w:ascii="Garamond" w:eastAsia="Garamond" w:hAnsi="Garamond" w:cs="Garamond"/>
+          <w:color w:val="000000"/>
+          <w:sz w:val="24"/>
+          <w:szCs w:val="24"/>
+        </w:rPr>
+        <w:t xml:space="preserve"> hétköznap 6-22 óráig, szombaton és vasárnap: ZÁRVA.</w:t>
       </w:r>
     </w:p>
     <w:p>
@@ -1332,7 +1561,27 @@
           <w:szCs w:val="24"/>
         </w:rPr>
         <w:tab/>
-        <w:t xml:space="preserve">      Söller Klaudia </w:t>
+        <w:t xml:space="preserve">      </w:t>
+      </w:r>
+      <w:proofErr w:type="spellStart"/>
+      <w:r>
+        <w:rPr>
+          <w:rFonts w:ascii="Garamond" w:eastAsia="Garamond" w:hAnsi="Garamond" w:cs="Garamond"/>
+          <w:color w:val="000000"/>
+          <w:sz w:val="24"/>
+          <w:szCs w:val="24"/>
+        </w:rPr>
+        <w:t>Söller</w:t>
+      </w:r>
+      <w:proofErr w:type="spellEnd"/>
+      <w:r>
+        <w:rPr>
+          <w:rFonts w:ascii="Garamond" w:eastAsia="Garamond" w:hAnsi="Garamond" w:cs="Garamond"/>
+          <w:color w:val="000000"/>
+          <w:sz w:val="24"/>
+          <w:szCs w:val="24"/>
+        </w:rPr>
+        <w:t xml:space="preserve"> Klaudia </w:t>
       </w:r>
     </w:p>
     <w:p>
@@ -1388,7 +1637,7 @@
 </file>
 
 <file path=word/endnotes.xml><?xml version="1.0" encoding="utf-8"?>
-<w:endnotes xmlns:wpc="http://schemas.microsoft.com/office/word/2010/wordprocessingCanvas" xmlns:cx="http://schemas.microsoft.com/office/drawing/2014/chartex" xmlns:cx1="http://schemas.microsoft.com/office/drawing/2015/9/8/chartex" xmlns:mc="http://schemas.openxmlformats.org/markup-compatibility/2006" xmlns:o="urn:schemas-microsoft-com:office:office" xmlns:r="http://schemas.openxmlformats.org/officeDocument/2006/relationships" xmlns:m="http://schemas.openxmlformats.org/officeDocument/2006/math" xmlns:v="urn:schemas-microsoft-com:vml" xmlns:wp14="http://schemas.microsoft.com/office/word/2010/wordprocessingDrawing" xmlns:wp="http://schemas.openxmlformats.org/drawingml/2006/wordprocessingDrawing" xmlns:w10="urn:schemas-microsoft-com:office:word" xmlns:w="http://schemas.openxmlformats.org/wordprocessingml/2006/main" xmlns:w14="http://schemas.microsoft.com/office/word/2010/wordml" xmlns:w15="http://schemas.microsoft.com/office/word/2012/wordml" xmlns:w16se="http://schemas.microsoft.com/office/word/2015/wordml/symex" xmlns:wpg="http://schemas.microsoft.com/office/word/2010/wordprocessingGroup" xmlns:wpi="http://schemas.microsoft.com/office/word/2010/wordprocessingInk" xmlns:wne="http://schemas.microsoft.com/office/word/2006/wordml" xmlns:wps="http://schemas.microsoft.com/office/word/2010/wordprocessingShape" mc:Ignorable="w14 w15 w16se wp14">
+<w:endnotes xmlns:wpc="http://schemas.microsoft.com/office/word/2010/wordprocessingCanvas" xmlns:cx="http://schemas.microsoft.com/office/drawing/2014/chartex" xmlns:cx1="http://schemas.microsoft.com/office/drawing/2015/9/8/chartex" xmlns:cx2="http://schemas.microsoft.com/office/drawing/2015/10/21/chartex" xmlns:cx3="http://schemas.microsoft.com/office/drawing/2016/5/9/chartex" xmlns:cx4="http://schemas.microsoft.com/office/drawing/2016/5/10/chartex" xmlns:cx5="http://schemas.microsoft.com/office/drawing/2016/5/11/chartex" xmlns:cx6="http://schemas.microsoft.com/office/drawing/2016/5/12/chartex" xmlns:cx7="http://schemas.microsoft.com/office/drawing/2016/5/13/chartex" xmlns:cx8="http://schemas.microsoft.com/office/drawing/2016/5/14/chartex" xmlns:mc="http://schemas.openxmlformats.org/markup-compatibility/2006" xmlns:aink="http://schemas.microsoft.com/office/drawing/2016/ink" xmlns:am3d="http://schemas.microsoft.com/office/drawing/2017/model3d" xmlns:o="urn:schemas-microsoft-com:office:office" xmlns:oel="http://schemas.microsoft.com/office/2019/extlst" xmlns:r="http://schemas.openxmlformats.org/officeDocument/2006/relationships" xmlns:m="http://schemas.openxmlformats.org/officeDocument/2006/math" xmlns:v="urn:schemas-microsoft-com:vml" xmlns:wp14="http://schemas.microsoft.com/office/word/2010/wordprocessingDrawing" xmlns:wp="http://schemas.openxmlformats.org/drawingml/2006/wordprocessingDrawing" xmlns:w10="urn:schemas-microsoft-com:office:word" xmlns:w="http://schemas.openxmlformats.org/wordprocessingml/2006/main" xmlns:w14="http://schemas.microsoft.com/office/word/2010/wordml" xmlns:w15="http://schemas.microsoft.com/office/word/2012/wordml" xmlns:w16cex="http://schemas.microsoft.com/office/word/2018/wordml/cex" xmlns:w16cid="http://schemas.microsoft.com/office/word/2016/wordml/cid" xmlns:w16="http://schemas.microsoft.com/office/word/2018/wordml" xmlns:w16du="http://schemas.microsoft.com/office/word/2023/wordml/word16du" xmlns:w16sdtdh="http://schemas.microsoft.com/office/word/2020/wordml/sdtdatahash" xmlns:w16sdtfl="http://schemas.microsoft.com/office/word/2024/wordml/sdtformatlock" xmlns:w16se="http://schemas.microsoft.com/office/word/2015/wordml/symex" xmlns:wpg="http://schemas.microsoft.com/office/word/2010/wordprocessingGroup" xmlns:wpi="http://schemas.microsoft.com/office/word/2010/wordprocessingInk" xmlns:wne="http://schemas.microsoft.com/office/word/2006/wordml" xmlns:wps="http://schemas.microsoft.com/office/word/2010/wordprocessingShape" mc:Ignorable="w14 w15 w16se w16cid w16 w16cex w16sdtdh w16sdtfl w16du wp14">
   <w:endnote w:type="separator" w:id="-1">
     <w:p>
       <w:pPr>
@@ -1413,7 +1662,7 @@
 </file>
 
 <file path=word/footer1.xml><?xml version="1.0" encoding="utf-8"?>
-<w:ftr xmlns:wpc="http://schemas.microsoft.com/office/word/2010/wordprocessingCanvas" xmlns:cx="http://schemas.microsoft.com/office/drawing/2014/chartex" xmlns:cx1="http://schemas.microsoft.com/office/drawing/2015/9/8/chartex" xmlns:mc="http://schemas.openxmlformats.org/markup-compatibility/2006" xmlns:o="urn:schemas-microsoft-com:office:office" xmlns:r="http://schemas.openxmlformats.org/officeDocument/2006/relationships" xmlns:m="http://schemas.openxmlformats.org/officeDocument/2006/math" xmlns:v="urn:schemas-microsoft-com:vml" xmlns:wp14="http://schemas.microsoft.com/office/word/2010/wordprocessingDrawing" xmlns:wp="http://schemas.openxmlformats.org/drawingml/2006/wordprocessingDrawing" xmlns:w10="urn:schemas-microsoft-com:office:word" xmlns:w="http://schemas.openxmlformats.org/wordprocessingml/2006/main" xmlns:w14="http://schemas.microsoft.com/office/word/2010/wordml" xmlns:w15="http://schemas.microsoft.com/office/word/2012/wordml" xmlns:w16se="http://schemas.microsoft.com/office/word/2015/wordml/symex" xmlns:wpg="http://schemas.microsoft.com/office/word/2010/wordprocessingGroup" xmlns:wpi="http://schemas.microsoft.com/office/word/2010/wordprocessingInk" xmlns:wne="http://schemas.microsoft.com/office/word/2006/wordml" xmlns:wps="http://schemas.microsoft.com/office/word/2010/wordprocessingShape" mc:Ignorable="w14 w15 w16se wp14">
+<w:ftr xmlns:wpc="http://schemas.microsoft.com/office/word/2010/wordprocessingCanvas" xmlns:cx="http://schemas.microsoft.com/office/drawing/2014/chartex" xmlns:cx1="http://schemas.microsoft.com/office/drawing/2015/9/8/chartex" xmlns:cx2="http://schemas.microsoft.com/office/drawing/2015/10/21/chartex" xmlns:cx3="http://schemas.microsoft.com/office/drawing/2016/5/9/chartex" xmlns:cx4="http://schemas.microsoft.com/office/drawing/2016/5/10/chartex" xmlns:cx5="http://schemas.microsoft.com/office/drawing/2016/5/11/chartex" xmlns:cx6="http://schemas.microsoft.com/office/drawing/2016/5/12/chartex" xmlns:cx7="http://schemas.microsoft.com/office/drawing/2016/5/13/chartex" xmlns:cx8="http://schemas.microsoft.com/office/drawing/2016/5/14/chartex" xmlns:mc="http://schemas.openxmlformats.org/markup-compatibility/2006" xmlns:aink="http://schemas.microsoft.com/office/drawing/2016/ink" xmlns:am3d="http://schemas.microsoft.com/office/drawing/2017/model3d" xmlns:o="urn:schemas-microsoft-com:office:office" xmlns:oel="http://schemas.microsoft.com/office/2019/extlst" xmlns:r="http://schemas.openxmlformats.org/officeDocument/2006/relationships" xmlns:m="http://schemas.openxmlformats.org/officeDocument/2006/math" xmlns:v="urn:schemas-microsoft-com:vml" xmlns:wp14="http://schemas.microsoft.com/office/word/2010/wordprocessingDrawing" xmlns:wp="http://schemas.openxmlformats.org/drawingml/2006/wordprocessingDrawing" xmlns:w10="urn:schemas-microsoft-com:office:word" xmlns:w="http://schemas.openxmlformats.org/wordprocessingml/2006/main" xmlns:w14="http://schemas.microsoft.com/office/word/2010/wordml" xmlns:w15="http://schemas.microsoft.com/office/word/2012/wordml" xmlns:w16cex="http://schemas.microsoft.com/office/word/2018/wordml/cex" xmlns:w16cid="http://schemas.microsoft.com/office/word/2016/wordml/cid" xmlns:w16="http://schemas.microsoft.com/office/word/2018/wordml" xmlns:w16du="http://schemas.microsoft.com/office/word/2023/wordml/word16du" xmlns:w16sdtdh="http://schemas.microsoft.com/office/word/2020/wordml/sdtdatahash" xmlns:w16sdtfl="http://schemas.microsoft.com/office/word/2024/wordml/sdtformatlock" xmlns:w16se="http://schemas.microsoft.com/office/word/2015/wordml/symex" xmlns:wpg="http://schemas.microsoft.com/office/word/2010/wordprocessingGroup" xmlns:wpi="http://schemas.microsoft.com/office/word/2010/wordprocessingInk" xmlns:wne="http://schemas.microsoft.com/office/word/2006/wordml" xmlns:wps="http://schemas.microsoft.com/office/word/2010/wordprocessingShape" mc:Ignorable="w14 w15 w16se w16cid w16 w16cex w16sdtdh w16sdtfl w16du wp14">
   <w:p>
     <w:pPr>
       <w:tabs>
@@ -1427,8 +1676,8 @@
         <w:szCs w:val="18"/>
       </w:rPr>
     </w:pPr>
-    <w:bookmarkStart w:id="1" w:name="_heading=h.gdv1ed3qkrix" w:colFirst="0" w:colLast="0"/>
-    <w:bookmarkEnd w:id="1"/>
+    <w:bookmarkStart w:id="0" w:name="_heading=h.gdv1ed3qkrix" w:colFirst="0" w:colLast="0"/>
+    <w:bookmarkEnd w:id="0"/>
     <w:r>
       <w:rPr>
         <w:b/>
@@ -1445,7 +1694,7 @@
         <w:lang w:val="en-GB"/>
       </w:rPr>
       <w:drawing>
-        <wp:anchor distT="0" distB="0" distL="0" distR="0" simplePos="0" relativeHeight="251659264" behindDoc="1" locked="0" layoutInCell="1" hidden="0" allowOverlap="1">
+        <wp:anchor distT="0" distB="0" distL="0" distR="0" simplePos="0" relativeHeight="251659264" behindDoc="1" locked="0" layoutInCell="1" hidden="0" allowOverlap="1" wp14:anchorId="241C57A8" wp14:editId="6E5B9CD9">
           <wp:simplePos x="0" y="0"/>
           <wp:positionH relativeFrom="column">
             <wp:posOffset>-8756</wp:posOffset>
@@ -1557,7 +1806,7 @@
         <w:lang w:val="en-GB"/>
       </w:rPr>
       <w:drawing>
-        <wp:inline distT="0" distB="0" distL="0" distR="0">
+        <wp:inline distT="0" distB="0" distL="0" distR="0" wp14:anchorId="4B9D2259" wp14:editId="663B915D">
           <wp:extent cx="73660" cy="73660"/>
           <wp:effectExtent l="0" t="0" r="0" b="0"/>
           <wp:docPr id="33" name="image4.png"/>
@@ -1638,7 +1887,7 @@
         <w:lang w:val="en-GB"/>
       </w:rPr>
       <w:drawing>
-        <wp:inline distT="0" distB="0" distL="0" distR="0">
+        <wp:inline distT="0" distB="0" distL="0" distR="0" wp14:anchorId="16447F3E" wp14:editId="5CD23AEC">
           <wp:extent cx="128512" cy="128512"/>
           <wp:effectExtent l="0" t="0" r="0" b="0"/>
           <wp:docPr id="32" name="image1.png"/>
@@ -1690,7 +1939,7 @@
         <w:lang w:val="en-GB"/>
       </w:rPr>
       <w:drawing>
-        <wp:inline distT="0" distB="0" distL="0" distR="0">
+        <wp:inline distT="0" distB="0" distL="0" distR="0" wp14:anchorId="082B61EE" wp14:editId="0358940C">
           <wp:extent cx="92580" cy="92580"/>
           <wp:effectExtent l="0" t="0" r="0" b="0"/>
           <wp:docPr id="28" name="image3.png"/>
@@ -1742,7 +1991,7 @@
         <w:lang w:val="en-GB"/>
       </w:rPr>
       <w:drawing>
-        <wp:inline distT="0" distB="0" distL="0" distR="0">
+        <wp:inline distT="0" distB="0" distL="0" distR="0" wp14:anchorId="783446C1" wp14:editId="088B5560">
           <wp:extent cx="92226" cy="92226"/>
           <wp:effectExtent l="0" t="0" r="0" b="0"/>
           <wp:docPr id="27" name="image2.png"/>
@@ -1790,7 +2039,7 @@
 </file>
 
 <file path=word/footnotes.xml><?xml version="1.0" encoding="utf-8"?>
-<w:footnotes xmlns:wpc="http://schemas.microsoft.com/office/word/2010/wordprocessingCanvas" xmlns:cx="http://schemas.microsoft.com/office/drawing/2014/chartex" xmlns:cx1="http://schemas.microsoft.com/office/drawing/2015/9/8/chartex" xmlns:mc="http://schemas.openxmlformats.org/markup-compatibility/2006" xmlns:o="urn:schemas-microsoft-com:office:office" xmlns:r="http://schemas.openxmlformats.org/officeDocument/2006/relationships" xmlns:m="http://schemas.openxmlformats.org/officeDocument/2006/math" xmlns:v="urn:schemas-microsoft-com:vml" xmlns:wp14="http://schemas.microsoft.com/office/word/2010/wordprocessingDrawing" xmlns:wp="http://schemas.openxmlformats.org/drawingml/2006/wordprocessingDrawing" xmlns:w10="urn:schemas-microsoft-com:office:word" xmlns:w="http://schemas.openxmlformats.org/wordprocessingml/2006/main" xmlns:w14="http://schemas.microsoft.com/office/word/2010/wordml" xmlns:w15="http://schemas.microsoft.com/office/word/2012/wordml" xmlns:w16se="http://schemas.microsoft.com/office/word/2015/wordml/symex" xmlns:wpg="http://schemas.microsoft.com/office/word/2010/wordprocessingGroup" xmlns:wpi="http://schemas.microsoft.com/office/word/2010/wordprocessingInk" xmlns:wne="http://schemas.microsoft.com/office/word/2006/wordml" xmlns:wps="http://schemas.microsoft.com/office/word/2010/wordprocessingShape" mc:Ignorable="w14 w15 w16se wp14">
+<w:footnotes xmlns:wpc="http://schemas.microsoft.com/office/word/2010/wordprocessingCanvas" xmlns:cx="http://schemas.microsoft.com/office/drawing/2014/chartex" xmlns:cx1="http://schemas.microsoft.com/office/drawing/2015/9/8/chartex" xmlns:cx2="http://schemas.microsoft.com/office/drawing/2015/10/21/chartex" xmlns:cx3="http://schemas.microsoft.com/office/drawing/2016/5/9/chartex" xmlns:cx4="http://schemas.microsoft.com/office/drawing/2016/5/10/chartex" xmlns:cx5="http://schemas.microsoft.com/office/drawing/2016/5/11/chartex" xmlns:cx6="http://schemas.microsoft.com/office/drawing/2016/5/12/chartex" xmlns:cx7="http://schemas.microsoft.com/office/drawing/2016/5/13/chartex" xmlns:cx8="http://schemas.microsoft.com/office/drawing/2016/5/14/chartex" xmlns:mc="http://schemas.openxmlformats.org/markup-compatibility/2006" xmlns:aink="http://schemas.microsoft.com/office/drawing/2016/ink" xmlns:am3d="http://schemas.microsoft.com/office/drawing/2017/model3d" xmlns:o="urn:schemas-microsoft-com:office:office" xmlns:oel="http://schemas.microsoft.com/office/2019/extlst" xmlns:r="http://schemas.openxmlformats.org/officeDocument/2006/relationships" xmlns:m="http://schemas.openxmlformats.org/officeDocument/2006/math" xmlns:v="urn:schemas-microsoft-com:vml" xmlns:wp14="http://schemas.microsoft.com/office/word/2010/wordprocessingDrawing" xmlns:wp="http://schemas.openxmlformats.org/drawingml/2006/wordprocessingDrawing" xmlns:w10="urn:schemas-microsoft-com:office:word" xmlns:w="http://schemas.openxmlformats.org/wordprocessingml/2006/main" xmlns:w14="http://schemas.microsoft.com/office/word/2010/wordml" xmlns:w15="http://schemas.microsoft.com/office/word/2012/wordml" xmlns:w16cex="http://schemas.microsoft.com/office/word/2018/wordml/cex" xmlns:w16cid="http://schemas.microsoft.com/office/word/2016/wordml/cid" xmlns:w16="http://schemas.microsoft.com/office/word/2018/wordml" xmlns:w16du="http://schemas.microsoft.com/office/word/2023/wordml/word16du" xmlns:w16sdtdh="http://schemas.microsoft.com/office/word/2020/wordml/sdtdatahash" xmlns:w16sdtfl="http://schemas.microsoft.com/office/word/2024/wordml/sdtformatlock" xmlns:w16se="http://schemas.microsoft.com/office/word/2015/wordml/symex" xmlns:wpg="http://schemas.microsoft.com/office/word/2010/wordprocessingGroup" xmlns:wpi="http://schemas.microsoft.com/office/word/2010/wordprocessingInk" xmlns:wne="http://schemas.microsoft.com/office/word/2006/wordml" xmlns:wps="http://schemas.microsoft.com/office/word/2010/wordprocessingShape" mc:Ignorable="w14 w15 w16se w16cid w16 w16cex w16sdtdh w16sdtfl w16du wp14">
   <w:footnote w:type="separator" w:id="-1">
     <w:p>
       <w:pPr>
@@ -1815,7 +2064,7 @@
 </file>
 
 <file path=word/header1.xml><?xml version="1.0" encoding="utf-8"?>
-<w:hdr xmlns:wpc="http://schemas.microsoft.com/office/word/2010/wordprocessingCanvas" xmlns:cx="http://schemas.microsoft.com/office/drawing/2014/chartex" xmlns:cx1="http://schemas.microsoft.com/office/drawing/2015/9/8/chartex" xmlns:mc="http://schemas.openxmlformats.org/markup-compatibility/2006" xmlns:o="urn:schemas-microsoft-com:office:office" xmlns:r="http://schemas.openxmlformats.org/officeDocument/2006/relationships" xmlns:m="http://schemas.openxmlformats.org/officeDocument/2006/math" xmlns:v="urn:schemas-microsoft-com:vml" xmlns:wp14="http://schemas.microsoft.com/office/word/2010/wordprocessingDrawing" xmlns:wp="http://schemas.openxmlformats.org/drawingml/2006/wordprocessingDrawing" xmlns:w10="urn:schemas-microsoft-com:office:word" xmlns:w="http://schemas.openxmlformats.org/wordprocessingml/2006/main" xmlns:w14="http://schemas.microsoft.com/office/word/2010/wordml" xmlns:w15="http://schemas.microsoft.com/office/word/2012/wordml" xmlns:w16se="http://schemas.microsoft.com/office/word/2015/wordml/symex" xmlns:wpg="http://schemas.microsoft.com/office/word/2010/wordprocessingGroup" xmlns:wpi="http://schemas.microsoft.com/office/word/2010/wordprocessingInk" xmlns:wne="http://schemas.microsoft.com/office/word/2006/wordml" xmlns:wps="http://schemas.microsoft.com/office/word/2010/wordprocessingShape" mc:Ignorable="w14 w15 w16se wp14">
+<w:hdr xmlns:wpc="http://schemas.microsoft.com/office/word/2010/wordprocessingCanvas" xmlns:cx="http://schemas.microsoft.com/office/drawing/2014/chartex" xmlns:cx1="http://schemas.microsoft.com/office/drawing/2015/9/8/chartex" xmlns:cx2="http://schemas.microsoft.com/office/drawing/2015/10/21/chartex" xmlns:cx3="http://schemas.microsoft.com/office/drawing/2016/5/9/chartex" xmlns:cx4="http://schemas.microsoft.com/office/drawing/2016/5/10/chartex" xmlns:cx5="http://schemas.microsoft.com/office/drawing/2016/5/11/chartex" xmlns:cx6="http://schemas.microsoft.com/office/drawing/2016/5/12/chartex" xmlns:cx7="http://schemas.microsoft.com/office/drawing/2016/5/13/chartex" xmlns:cx8="http://schemas.microsoft.com/office/drawing/2016/5/14/chartex" xmlns:mc="http://schemas.openxmlformats.org/markup-compatibility/2006" xmlns:aink="http://schemas.microsoft.com/office/drawing/2016/ink" xmlns:am3d="http://schemas.microsoft.com/office/drawing/2017/model3d" xmlns:o="urn:schemas-microsoft-com:office:office" xmlns:oel="http://schemas.microsoft.com/office/2019/extlst" xmlns:r="http://schemas.openxmlformats.org/officeDocument/2006/relationships" xmlns:m="http://schemas.openxmlformats.org/officeDocument/2006/math" xmlns:v="urn:schemas-microsoft-com:vml" xmlns:wp14="http://schemas.microsoft.com/office/word/2010/wordprocessingDrawing" xmlns:wp="http://schemas.openxmlformats.org/drawingml/2006/wordprocessingDrawing" xmlns:w10="urn:schemas-microsoft-com:office:word" xmlns:w="http://schemas.openxmlformats.org/wordprocessingml/2006/main" xmlns:w14="http://schemas.microsoft.com/office/word/2010/wordml" xmlns:w15="http://schemas.microsoft.com/office/word/2012/wordml" xmlns:w16cex="http://schemas.microsoft.com/office/word/2018/wordml/cex" xmlns:w16cid="http://schemas.microsoft.com/office/word/2016/wordml/cid" xmlns:w16="http://schemas.microsoft.com/office/word/2018/wordml" xmlns:w16du="http://schemas.microsoft.com/office/word/2023/wordml/word16du" xmlns:w16sdtdh="http://schemas.microsoft.com/office/word/2020/wordml/sdtdatahash" xmlns:w16sdtfl="http://schemas.microsoft.com/office/word/2024/wordml/sdtformatlock" xmlns:w16se="http://schemas.microsoft.com/office/word/2015/wordml/symex" xmlns:wpg="http://schemas.microsoft.com/office/word/2010/wordprocessingGroup" xmlns:wpi="http://schemas.microsoft.com/office/word/2010/wordprocessingInk" xmlns:wne="http://schemas.microsoft.com/office/word/2006/wordml" xmlns:wps="http://schemas.microsoft.com/office/word/2010/wordprocessingShape" mc:Ignorable="w14 w15 w16se w16cid w16 w16cex w16sdtdh w16sdtfl w16du wp14">
   <w:p>
     <w:pPr>
       <w:pBdr>
@@ -1837,7 +2086,7 @@
         <w:lang w:val="en-GB"/>
       </w:rPr>
       <w:drawing>
-        <wp:inline distT="0" distB="0" distL="0" distR="0">
+        <wp:inline distT="0" distB="0" distL="0" distR="0" wp14:anchorId="194BDEB9" wp14:editId="0EAC2CC3">
           <wp:extent cx="2136323" cy="568800"/>
           <wp:effectExtent l="0" t="0" r="0" b="0"/>
           <wp:docPr id="31" name="image5.jpg"/>
@@ -1885,7 +2134,7 @@
         <w:lang w:val="en-GB"/>
       </w:rPr>
       <w:drawing>
-        <wp:anchor distT="0" distB="0" distL="0" distR="0" simplePos="0" relativeHeight="251658240" behindDoc="1" locked="0" layoutInCell="1" hidden="0" allowOverlap="1">
+        <wp:anchor distT="0" distB="0" distL="0" distR="0" simplePos="0" relativeHeight="251658240" behindDoc="1" locked="0" layoutInCell="1" hidden="0" allowOverlap="1" wp14:anchorId="7E3DE83D" wp14:editId="28035D3B">
           <wp:simplePos x="0" y="0"/>
           <wp:positionH relativeFrom="column">
             <wp:posOffset>4737100</wp:posOffset>
@@ -1950,7 +2199,7 @@
 </file>
 
 <file path=word/styles.xml><?xml version="1.0" encoding="utf-8"?>
-<w:styles xmlns:mc="http://schemas.openxmlformats.org/markup-compatibility/2006" xmlns:r="http://schemas.openxmlformats.org/officeDocument/2006/relationships" xmlns:w="http://schemas.openxmlformats.org/wordprocessingml/2006/main" xmlns:w14="http://schemas.microsoft.com/office/word/2010/wordml" xmlns:w15="http://schemas.microsoft.com/office/word/2012/wordml" xmlns:w16se="http://schemas.microsoft.com/office/word/2015/wordml/symex" mc:Ignorable="w14 w15 w16se">
+<w:styles xmlns:mc="http://schemas.openxmlformats.org/markup-compatibility/2006" xmlns:r="http://schemas.openxmlformats.org/officeDocument/2006/relationships" xmlns:w="http://schemas.openxmlformats.org/wordprocessingml/2006/main" xmlns:w14="http://schemas.microsoft.com/office/word/2010/wordml" xmlns:w15="http://schemas.microsoft.com/office/word/2012/wordml" xmlns:w16cex="http://schemas.microsoft.com/office/word/2018/wordml/cex" xmlns:w16cid="http://schemas.microsoft.com/office/word/2016/wordml/cid" xmlns:w16="http://schemas.microsoft.com/office/word/2018/wordml" xmlns:w16du="http://schemas.microsoft.com/office/word/2023/wordml/word16du" xmlns:w16sdtdh="http://schemas.microsoft.com/office/word/2020/wordml/sdtdatahash" xmlns:w16sdtfl="http://schemas.microsoft.com/office/word/2024/wordml/sdtformatlock" xmlns:w16se="http://schemas.microsoft.com/office/word/2015/wordml/symex" mc:Ignorable="w14 w15 w16se w16cid w16 w16cex w16sdtdh w16sdtfl w16du">
   <w:docDefaults>
     <w:rPrDefault>
       <w:rPr>
@@ -1967,7 +2216,7 @@
       </w:pPr>
     </w:pPrDefault>
   </w:docDefaults>
-  <w:latentStyles w:defLockedState="0" w:defUIPriority="99" w:defSemiHidden="0" w:defUnhideWhenUsed="0" w:defQFormat="0" w:count="371">
+  <w:latentStyles w:defLockedState="0" w:defUIPriority="99" w:defSemiHidden="0" w:defUnhideWhenUsed="0" w:defQFormat="0" w:count="376">
     <w:lsdException w:name="Normal" w:uiPriority="0" w:qFormat="1"/>
     <w:lsdException w:name="heading 1" w:uiPriority="9" w:qFormat="1"/>
     <w:lsdException w:name="heading 2" w:semiHidden="1" w:uiPriority="9" w:unhideWhenUsed="1" w:qFormat="1"/>
@@ -2339,19 +2588,24 @@
     <w:lsdException w:name="List Table 5 Dark Accent 6" w:uiPriority="50"/>
     <w:lsdException w:name="List Table 6 Colorful Accent 6" w:uiPriority="51"/>
     <w:lsdException w:name="List Table 7 Colorful Accent 6" w:uiPriority="52"/>
+    <w:lsdException w:name="Mention" w:semiHidden="1" w:unhideWhenUsed="1"/>
+    <w:lsdException w:name="Smart Hyperlink" w:semiHidden="1" w:unhideWhenUsed="1"/>
+    <w:lsdException w:name="Hashtag" w:semiHidden="1" w:unhideWhenUsed="1"/>
+    <w:lsdException w:name="Unresolved Mention" w:semiHidden="1" w:unhideWhenUsed="1"/>
+    <w:lsdException w:name="Smart Link" w:semiHidden="1" w:unhideWhenUsed="1"/>
   </w:latentStyles>
-  <w:style w:type="paragraph" w:default="1" w:styleId="Norml">
+  <w:style w:type="paragraph" w:default="1" w:styleId="Normal">
     <w:name w:val="Normal"/>
     <w:aliases w:val="Szövegezés"/>
     <w:qFormat/>
     <w:rsid w:val="00B03ACC"/>
   </w:style>
-  <w:style w:type="paragraph" w:styleId="Cmsor1">
+  <w:style w:type="paragraph" w:styleId="Heading1">
     <w:name w:val="heading 1"/>
     <w:aliases w:val="Fejléc"/>
-    <w:basedOn w:val="Norml"/>
-    <w:next w:val="Norml"/>
-    <w:link w:val="Cmsor1Char"/>
+    <w:basedOn w:val="Normal"/>
+    <w:next w:val="Normal"/>
+    <w:link w:val="Heading1Char"/>
     <w:uiPriority w:val="9"/>
     <w:qFormat/>
     <w:rsid w:val="00B03ACC"/>
@@ -2368,10 +2622,10 @@
       <w:szCs w:val="32"/>
     </w:rPr>
   </w:style>
-  <w:style w:type="paragraph" w:styleId="Cmsor2">
+  <w:style w:type="paragraph" w:styleId="Heading2">
     <w:name w:val="heading 2"/>
-    <w:basedOn w:val="Norml"/>
-    <w:next w:val="Norml"/>
+    <w:basedOn w:val="Normal"/>
+    <w:next w:val="Normal"/>
     <w:pPr>
       <w:keepNext/>
       <w:keepLines/>
@@ -2384,10 +2638,10 @@
       <w:szCs w:val="36"/>
     </w:rPr>
   </w:style>
-  <w:style w:type="paragraph" w:styleId="Cmsor3">
+  <w:style w:type="paragraph" w:styleId="Heading3">
     <w:name w:val="heading 3"/>
-    <w:basedOn w:val="Norml"/>
-    <w:next w:val="Norml"/>
+    <w:basedOn w:val="Normal"/>
+    <w:next w:val="Normal"/>
     <w:pPr>
       <w:keepNext/>
       <w:keepLines/>
@@ -2400,10 +2654,10 @@
       <w:szCs w:val="28"/>
     </w:rPr>
   </w:style>
-  <w:style w:type="paragraph" w:styleId="Cmsor4">
+  <w:style w:type="paragraph" w:styleId="Heading4">
     <w:name w:val="heading 4"/>
-    <w:basedOn w:val="Norml"/>
-    <w:next w:val="Norml"/>
+    <w:basedOn w:val="Normal"/>
+    <w:next w:val="Normal"/>
     <w:pPr>
       <w:keepNext/>
       <w:keepLines/>
@@ -2416,10 +2670,10 @@
       <w:szCs w:val="24"/>
     </w:rPr>
   </w:style>
-  <w:style w:type="paragraph" w:styleId="Cmsor5">
+  <w:style w:type="paragraph" w:styleId="Heading5">
     <w:name w:val="heading 5"/>
-    <w:basedOn w:val="Norml"/>
-    <w:next w:val="Norml"/>
+    <w:basedOn w:val="Normal"/>
+    <w:next w:val="Normal"/>
     <w:pPr>
       <w:keepNext/>
       <w:keepLines/>
@@ -2430,10 +2684,10 @@
       <w:b/>
     </w:rPr>
   </w:style>
-  <w:style w:type="paragraph" w:styleId="Cmsor6">
+  <w:style w:type="paragraph" w:styleId="Heading6">
     <w:name w:val="heading 6"/>
-    <w:basedOn w:val="Norml"/>
-    <w:next w:val="Norml"/>
+    <w:basedOn w:val="Normal"/>
+    <w:next w:val="Normal"/>
     <w:pPr>
       <w:keepNext/>
       <w:keepLines/>
@@ -2446,13 +2700,13 @@
       <w:szCs w:val="20"/>
     </w:rPr>
   </w:style>
-  <w:style w:type="character" w:default="1" w:styleId="Bekezdsalapbettpusa">
+  <w:style w:type="character" w:default="1" w:styleId="DefaultParagraphFont">
     <w:name w:val="Default Paragraph Font"/>
     <w:uiPriority w:val="1"/>
     <w:semiHidden/>
     <w:unhideWhenUsed/>
   </w:style>
-  <w:style w:type="table" w:default="1" w:styleId="Normltblzat">
+  <w:style w:type="table" w:default="1" w:styleId="TableNormal">
     <w:name w:val="Normal Table"/>
     <w:uiPriority w:val="99"/>
     <w:semiHidden/>
@@ -2467,14 +2721,14 @@
       </w:tblCellMar>
     </w:tblPr>
   </w:style>
-  <w:style w:type="numbering" w:default="1" w:styleId="Nemlista">
+  <w:style w:type="numbering" w:default="1" w:styleId="NoList">
     <w:name w:val="No List"/>
     <w:uiPriority w:val="99"/>
     <w:semiHidden/>
     <w:unhideWhenUsed/>
   </w:style>
-  <w:style w:type="table" w:customStyle="1" w:styleId="TableNormal">
-    <w:name w:val="Table Normal"/>
+  <w:style w:type="table" w:customStyle="1" w:styleId="TableNormal1">
+    <w:name w:val="Table Normal1"/>
     <w:tblPr>
       <w:tblCellMar>
         <w:top w:w="0" w:type="dxa"/>
@@ -2484,12 +2738,12 @@
       </w:tblCellMar>
     </w:tblPr>
   </w:style>
-  <w:style w:type="paragraph" w:styleId="Cm">
+  <w:style w:type="paragraph" w:styleId="Title">
     <w:name w:val="Title"/>
     <w:aliases w:val="Fejezetcím"/>
-    <w:basedOn w:val="Norml"/>
-    <w:next w:val="Norml"/>
-    <w:link w:val="CmChar"/>
+    <w:basedOn w:val="Normal"/>
+    <w:next w:val="Normal"/>
+    <w:link w:val="TitleChar"/>
     <w:uiPriority w:val="10"/>
     <w:qFormat/>
     <w:rsid w:val="00B03ACC"/>
@@ -2506,10 +2760,10 @@
       <w:szCs w:val="56"/>
     </w:rPr>
   </w:style>
-  <w:style w:type="paragraph" w:styleId="lfej">
+  <w:style w:type="paragraph" w:styleId="Header">
     <w:name w:val="header"/>
-    <w:basedOn w:val="Norml"/>
-    <w:link w:val="lfejChar"/>
+    <w:basedOn w:val="Normal"/>
+    <w:link w:val="HeaderChar"/>
     <w:uiPriority w:val="99"/>
     <w:unhideWhenUsed/>
     <w:rsid w:val="00B03ACC"/>
@@ -2521,17 +2775,17 @@
       <w:spacing w:after="0" w:line="240" w:lineRule="auto"/>
     </w:pPr>
   </w:style>
-  <w:style w:type="character" w:customStyle="1" w:styleId="lfejChar">
-    <w:name w:val="Élőfej Char"/>
-    <w:basedOn w:val="Bekezdsalapbettpusa"/>
-    <w:link w:val="lfej"/>
+  <w:style w:type="character" w:customStyle="1" w:styleId="HeaderChar">
+    <w:name w:val="Header Char"/>
+    <w:basedOn w:val="DefaultParagraphFont"/>
+    <w:link w:val="Header"/>
     <w:uiPriority w:val="99"/>
     <w:rsid w:val="00B03ACC"/>
   </w:style>
-  <w:style w:type="paragraph" w:styleId="llb">
+  <w:style w:type="paragraph" w:styleId="Footer">
     <w:name w:val="footer"/>
-    <w:basedOn w:val="Norml"/>
-    <w:link w:val="llbChar"/>
+    <w:basedOn w:val="Normal"/>
+    <w:link w:val="FooterChar"/>
     <w:uiPriority w:val="99"/>
     <w:unhideWhenUsed/>
     <w:rsid w:val="00B03ACC"/>
@@ -2543,16 +2797,16 @@
       <w:spacing w:after="0" w:line="240" w:lineRule="auto"/>
     </w:pPr>
   </w:style>
-  <w:style w:type="character" w:customStyle="1" w:styleId="llbChar">
-    <w:name w:val="Élőláb Char"/>
-    <w:basedOn w:val="Bekezdsalapbettpusa"/>
-    <w:link w:val="llb"/>
+  <w:style w:type="character" w:customStyle="1" w:styleId="FooterChar">
+    <w:name w:val="Footer Char"/>
+    <w:basedOn w:val="DefaultParagraphFont"/>
+    <w:link w:val="Footer"/>
     <w:uiPriority w:val="99"/>
     <w:rsid w:val="00B03ACC"/>
   </w:style>
-  <w:style w:type="paragraph" w:styleId="Listaszerbekezds">
+  <w:style w:type="paragraph" w:styleId="ListParagraph">
     <w:name w:val="List Paragraph"/>
-    <w:basedOn w:val="Norml"/>
+    <w:basedOn w:val="Normal"/>
     <w:uiPriority w:val="34"/>
     <w:qFormat/>
     <w:rsid w:val="00B03ACC"/>
@@ -2567,11 +2821,11 @@
       <w:lang w:val="en-GB"/>
     </w:rPr>
   </w:style>
-  <w:style w:type="character" w:customStyle="1" w:styleId="Cmsor1Char">
-    <w:name w:val="Címsor 1 Char"/>
+  <w:style w:type="character" w:customStyle="1" w:styleId="Heading1Char">
+    <w:name w:val="Heading 1 Char"/>
     <w:aliases w:val="Fejléc Char"/>
-    <w:basedOn w:val="Bekezdsalapbettpusa"/>
-    <w:link w:val="Cmsor1"/>
+    <w:basedOn w:val="DefaultParagraphFont"/>
+    <w:link w:val="Heading1"/>
     <w:uiPriority w:val="9"/>
     <w:rsid w:val="00B03ACC"/>
     <w:rPr>
@@ -2582,11 +2836,11 @@
       <w:szCs w:val="32"/>
     </w:rPr>
   </w:style>
-  <w:style w:type="character" w:customStyle="1" w:styleId="CmChar">
-    <w:name w:val="Cím Char"/>
+  <w:style w:type="character" w:customStyle="1" w:styleId="TitleChar">
+    <w:name w:val="Title Char"/>
     <w:aliases w:val="Fejezetcím Char"/>
-    <w:basedOn w:val="Bekezdsalapbettpusa"/>
-    <w:link w:val="Cm"/>
+    <w:basedOn w:val="DefaultParagraphFont"/>
+    <w:link w:val="Title"/>
     <w:uiPriority w:val="10"/>
     <w:rsid w:val="00B03ACC"/>
     <w:rPr>
@@ -2599,11 +2853,11 @@
       <w:szCs w:val="56"/>
     </w:rPr>
   </w:style>
-  <w:style w:type="paragraph" w:styleId="Alcm">
+  <w:style w:type="paragraph" w:styleId="Subtitle">
     <w:name w:val="Subtitle"/>
-    <w:basedOn w:val="Norml"/>
-    <w:next w:val="Norml"/>
-    <w:link w:val="AlcmChar"/>
+    <w:basedOn w:val="Normal"/>
+    <w:next w:val="Normal"/>
+    <w:link w:val="SubtitleChar"/>
     <w:rPr>
       <w:b/>
       <w:color w:val="00AFCB"/>
@@ -2611,10 +2865,10 @@
       <w:szCs w:val="28"/>
     </w:rPr>
   </w:style>
-  <w:style w:type="character" w:customStyle="1" w:styleId="AlcmChar">
-    <w:name w:val="Alcím Char"/>
-    <w:basedOn w:val="Bekezdsalapbettpusa"/>
-    <w:link w:val="Alcm"/>
+  <w:style w:type="character" w:customStyle="1" w:styleId="SubtitleChar">
+    <w:name w:val="Subtitle Char"/>
+    <w:basedOn w:val="DefaultParagraphFont"/>
+    <w:link w:val="Subtitle"/>
     <w:uiPriority w:val="11"/>
     <w:rsid w:val="00B03ACC"/>
     <w:rPr>
@@ -2625,10 +2879,10 @@
       <w:sz w:val="28"/>
     </w:rPr>
   </w:style>
-  <w:style w:type="table" w:styleId="Listaszertblzat41jellszn">
+  <w:style w:type="table" w:styleId="ListTable4-Accent1">
     <w:name w:val="List Table 4 Accent 1"/>
     <w:aliases w:val="Egyetemi táblázatminta"/>
-    <w:basedOn w:val="Normltblzat"/>
+    <w:basedOn w:val="TableNormal"/>
     <w:uiPriority w:val="49"/>
     <w:rsid w:val="000739FA"/>
     <w:pPr>
@@ -2770,9 +3024,9 @@
       </w:tcPr>
     </w:tblStylePr>
   </w:style>
-  <w:style w:type="table" w:styleId="Rcsostblzat">
+  <w:style w:type="table" w:styleId="TableGrid">
     <w:name w:val="Table Grid"/>
-    <w:basedOn w:val="Normltblzat"/>
+    <w:basedOn w:val="TableNormal"/>
     <w:uiPriority w:val="39"/>
     <w:rsid w:val="000739FA"/>
     <w:pPr>
@@ -2789,9 +3043,9 @@
       </w:tblBorders>
     </w:tblPr>
   </w:style>
-  <w:style w:type="table" w:styleId="Tblzategyszer1">
+  <w:style w:type="table" w:styleId="PlainTable1">
     <w:name w:val="Plain Table 1"/>
-    <w:basedOn w:val="Normltblzat"/>
+    <w:basedOn w:val="TableNormal"/>
     <w:uiPriority w:val="99"/>
     <w:rsid w:val="00326CFA"/>
     <w:pPr>
@@ -2855,8 +3109,8 @@
   </w:style>
   <w:style w:type="table" w:customStyle="1" w:styleId="Tblzategyszer11">
     <w:name w:val="Táblázat (egyszerű) 11"/>
-    <w:basedOn w:val="Normltblzat"/>
-    <w:next w:val="Tblzategyszer1"/>
+    <w:basedOn w:val="TableNormal"/>
+    <w:next w:val="PlainTable1"/>
     <w:uiPriority w:val="99"/>
     <w:rsid w:val="00BF6513"/>
     <w:pPr>
@@ -2919,7 +3173,7 @@
     </w:tblStylePr>
   </w:style>
   <w:style w:type="table" w:customStyle="1" w:styleId="a">
-    <w:basedOn w:val="TableNormal"/>
+    <w:basedOn w:val="TableNormal1"/>
     <w:pPr>
       <w:spacing w:after="0" w:line="240" w:lineRule="auto"/>
     </w:pPr>
@@ -2970,10 +3224,10 @@
       </w:tcPr>
     </w:tblStylePr>
   </w:style>
-  <w:style w:type="paragraph" w:styleId="Jegyzetszveg">
+  <w:style w:type="paragraph" w:styleId="CommentText">
     <w:name w:val="annotation text"/>
-    <w:basedOn w:val="Norml"/>
-    <w:link w:val="JegyzetszvegChar"/>
+    <w:basedOn w:val="Normal"/>
+    <w:link w:val="CommentTextChar"/>
     <w:uiPriority w:val="99"/>
     <w:semiHidden/>
     <w:unhideWhenUsed/>
@@ -2985,10 +3239,10 @@
       <w:szCs w:val="20"/>
     </w:rPr>
   </w:style>
-  <w:style w:type="character" w:customStyle="1" w:styleId="JegyzetszvegChar">
-    <w:name w:val="Jegyzetszöveg Char"/>
-    <w:basedOn w:val="Bekezdsalapbettpusa"/>
-    <w:link w:val="Jegyzetszveg"/>
+  <w:style w:type="character" w:customStyle="1" w:styleId="CommentTextChar">
+    <w:name w:val="Comment Text Char"/>
+    <w:basedOn w:val="DefaultParagraphFont"/>
+    <w:link w:val="CommentText"/>
     <w:uiPriority w:val="99"/>
     <w:semiHidden/>
     <w:rPr>
@@ -2996,9 +3250,9 @@
       <w:szCs w:val="20"/>
     </w:rPr>
   </w:style>
-  <w:style w:type="character" w:styleId="Jegyzethivatkozs">
+  <w:style w:type="character" w:styleId="CommentReference">
     <w:name w:val="annotation reference"/>
-    <w:basedOn w:val="Bekezdsalapbettpusa"/>
+    <w:basedOn w:val="DefaultParagraphFont"/>
     <w:uiPriority w:val="99"/>
     <w:semiHidden/>
     <w:unhideWhenUsed/>
@@ -3007,10 +3261,10 @@
       <w:szCs w:val="16"/>
     </w:rPr>
   </w:style>
-  <w:style w:type="paragraph" w:styleId="Buborkszveg">
+  <w:style w:type="paragraph" w:styleId="BalloonText">
     <w:name w:val="Balloon Text"/>
-    <w:basedOn w:val="Norml"/>
-    <w:link w:val="BuborkszvegChar"/>
+    <w:basedOn w:val="Normal"/>
+    <w:link w:val="BalloonTextChar"/>
     <w:uiPriority w:val="99"/>
     <w:semiHidden/>
     <w:unhideWhenUsed/>
@@ -3024,10 +3278,10 @@
       <w:szCs w:val="18"/>
     </w:rPr>
   </w:style>
-  <w:style w:type="character" w:customStyle="1" w:styleId="BuborkszvegChar">
-    <w:name w:val="Buborékszöveg Char"/>
-    <w:basedOn w:val="Bekezdsalapbettpusa"/>
-    <w:link w:val="Buborkszveg"/>
+  <w:style w:type="character" w:customStyle="1" w:styleId="BalloonTextChar">
+    <w:name w:val="Balloon Text Char"/>
+    <w:basedOn w:val="DefaultParagraphFont"/>
+    <w:link w:val="BalloonText"/>
     <w:uiPriority w:val="99"/>
     <w:semiHidden/>
     <w:rsid w:val="00EA3E4E"/>

</xml_diff>